<commit_message>
Asynctask and retreive a json
</commit_message>
<xml_diff>
--- a/documents/Journal_de_bord.docx
+++ b/documents/Journal_de_bord.docx
@@ -183,15 +183,42 @@
         <w:jc w:val="both"/>
       </w:pPr>
       <w:r>
-        <w:t xml:space="preserve">Pour récupérer le JSON, j’ai utilisé la bibliothèque Volley de Google puisqu’il supporte nativement le </w:t>
+        <w:t xml:space="preserve">Pour récupérer le JSON, j’ai utilisé la bibliothèque </w:t>
+      </w:r>
+      <w:r>
+        <w:t xml:space="preserve">une basique </w:t>
       </w:r>
       <w:proofErr w:type="spellStart"/>
       <w:r>
-        <w:t>json</w:t>
+        <w:t>AsyncTask</w:t>
       </w:r>
       <w:proofErr w:type="spellEnd"/>
       <w:r>
-        <w:t xml:space="preserve"> et les images.</w:t>
+        <w:t xml:space="preserve"> pour la connexion au serveur des </w:t>
+      </w:r>
+      <w:proofErr w:type="spellStart"/>
+      <w:r>
+        <w:t>Lèons</w:t>
+      </w:r>
+      <w:proofErr w:type="spellEnd"/>
+      <w:r>
+        <w:t xml:space="preserve"> de Bruxelles, puis j’ai </w:t>
+      </w:r>
+      <w:proofErr w:type="spellStart"/>
+      <w:r>
+        <w:t>parsé</w:t>
+      </w:r>
+      <w:proofErr w:type="spellEnd"/>
+      <w:r>
+        <w:t xml:space="preserve"> le résultat en </w:t>
+      </w:r>
+      <w:proofErr w:type="spellStart"/>
+      <w:r>
+        <w:t>JSONObject</w:t>
+      </w:r>
+      <w:proofErr w:type="spellEnd"/>
+      <w:r>
+        <w:t>.</w:t>
       </w:r>
     </w:p>
     <w:p>
@@ -200,16 +227,22 @@
         <w:jc w:val="both"/>
       </w:pPr>
       <w:r>
-        <w:t>La vérification de la connexion au réseau se fait par un appel à la classe « </w:t>
+        <w:t xml:space="preserve">J’ai été confronté à un bug bête, je testé le résultat de ma requête en l’affichant dans les logs d’éclipse, seulement la console n’affiche que 8700 caractères environ et le </w:t>
       </w:r>
       <w:proofErr w:type="spellStart"/>
       <w:r>
-        <w:t>Connection</w:t>
+        <w:t>json</w:t>
       </w:r>
       <w:proofErr w:type="spellEnd"/>
       <w:r>
-        <w:t> »</w:t>
-      </w:r>
+        <w:t xml:space="preserve"> à récupérer fait plus de 70 000. J’ai longtemps cherché pourquoi mon résultat était tronqué avant de comprendre cela. </w:t>
+      </w:r>
+    </w:p>
+    <w:p>
+      <w:pPr>
+        <w:ind w:firstLine="708"/>
+        <w:jc w:val="both"/>
+      </w:pPr>
     </w:p>
     <w:p>
       <w:pPr>

</xml_diff>

<commit_message>
Add Distance between user and Leon - Add Detail Leon
</commit_message>
<xml_diff>
--- a/documents/Journal_de_bord.docx
+++ b/documents/Journal_de_bord.docx
@@ -75,15 +75,7 @@
         <w:ind w:firstLine="708"/>
       </w:pPr>
       <w:r>
-        <w:t xml:space="preserve">Le Fragment A affichant la liste des Léon de Bruxelles, le fragments B affichant </w:t>
-      </w:r>
-      <w:proofErr w:type="gramStart"/>
-      <w:r>
-        <w:t>le détails</w:t>
-      </w:r>
-      <w:proofErr w:type="gramEnd"/>
-      <w:r>
-        <w:t xml:space="preserve"> du Léon de Bruxelles sélectionné.</w:t>
+        <w:t>Le Fragment A affichant la liste des Léon de Bruxelles, le fragments B affichant le détails du Léon de Bruxelles sélectionné.</w:t>
       </w:r>
     </w:p>
     <w:p>
@@ -186,39 +178,16 @@
         <w:t xml:space="preserve">Pour récupérer le JSON, j’ai utilisé la bibliothèque </w:t>
       </w:r>
       <w:r>
-        <w:t xml:space="preserve">une basique </w:t>
-      </w:r>
-      <w:proofErr w:type="spellStart"/>
-      <w:r>
-        <w:t>AsyncTask</w:t>
-      </w:r>
-      <w:proofErr w:type="spellEnd"/>
-      <w:r>
-        <w:t xml:space="preserve"> pour la connexion au serveur des </w:t>
-      </w:r>
-      <w:proofErr w:type="spellStart"/>
-      <w:r>
-        <w:t>Lèons</w:t>
-      </w:r>
-      <w:proofErr w:type="spellEnd"/>
+        <w:t xml:space="preserve">une basique AsyncTask pour la connexion au serveur des </w:t>
+      </w:r>
+      <w:r>
+        <w:t>Léon</w:t>
+      </w:r>
       <w:r>
         <w:t xml:space="preserve"> de Bruxelles, puis j’ai </w:t>
       </w:r>
-      <w:proofErr w:type="spellStart"/>
-      <w:r>
-        <w:t>parsé</w:t>
-      </w:r>
-      <w:proofErr w:type="spellEnd"/>
-      <w:r>
-        <w:t xml:space="preserve"> le résultat en </w:t>
-      </w:r>
-      <w:proofErr w:type="spellStart"/>
-      <w:r>
-        <w:t>JSONObject</w:t>
-      </w:r>
-      <w:proofErr w:type="spellEnd"/>
-      <w:r>
-        <w:t>.</w:t>
+      <w:r>
+        <w:t>parsé le résultat en utilisant la bibliothéque de google GSON.</w:t>
       </w:r>
     </w:p>
     <w:p>
@@ -227,15 +196,19 @@
         <w:jc w:val="both"/>
       </w:pPr>
       <w:r>
-        <w:t xml:space="preserve">J’ai été confronté à un bug bête, je testé le résultat de ma requête en l’affichant dans les logs d’éclipse, seulement la console n’affiche que 8700 caractères environ et le </w:t>
-      </w:r>
-      <w:proofErr w:type="spellStart"/>
-      <w:r>
-        <w:t>json</w:t>
-      </w:r>
-      <w:proofErr w:type="spellEnd"/>
-      <w:r>
-        <w:t xml:space="preserve"> à récupérer fait plus de 70 000. J’ai longtemps cherché pourquoi mon résultat était tronqué avant de comprendre cela. </w:t>
+        <w:t xml:space="preserve">Pour gérer le mode Hors Ligne, une version du json est intégré dan sl’application par le biais des Assets, lors du chargement des restaurants,  l’application vérifie si le device est online, dans ce cas elle récupère le json en ligne via le webservice, sinon elle le charge depuis les assets. </w:t>
+      </w:r>
+      <w:bookmarkStart w:id="0" w:name="_GoBack"/>
+      <w:bookmarkEnd w:id="0"/>
+    </w:p>
+    <w:p>
+      <w:pPr>
+        <w:ind w:firstLine="708"/>
+        <w:jc w:val="both"/>
+      </w:pPr>
+      <w:r>
+        <w:lastRenderedPageBreak/>
+        <w:t xml:space="preserve">J’ai été confronté à un bug bête, je testé le résultat de ma requête en l’affichant dans les logs d’éclipse, seulement la console n’affiche que 8700 caractères environ et le json à récupérer fait plus de 70 000. J’ai longtemps cherché pourquoi mon résultat était tronqué avant de comprendre cela. </w:t>
       </w:r>
     </w:p>
     <w:p>

</xml_diff>

<commit_message>
Mise en forme du code
</commit_message>
<xml_diff>
--- a/documents/Journal_de_bord.docx
+++ b/documents/Journal_de_bord.docx
@@ -22,28 +22,509 @@
     </w:p>
     <w:p>
       <w:pPr>
-        <w:jc w:val="center"/>
-        <w:rPr>
-          <w:b/>
-          <w:sz w:val="36"/>
-          <w:szCs w:val="36"/>
-        </w:rPr>
-      </w:pPr>
-    </w:p>
-    <w:p>
-      <w:pPr>
+        <w:jc w:val="both"/>
+        <w:rPr>
+          <w:b/>
+          <w:sz w:val="32"/>
+          <w:szCs w:val="32"/>
+          <w:u w:val="single"/>
+        </w:rPr>
+      </w:pPr>
+    </w:p>
+    <w:p>
+      <w:pPr>
+        <w:jc w:val="both"/>
+        <w:rPr>
+          <w:b/>
+          <w:sz w:val="32"/>
+          <w:szCs w:val="32"/>
+          <w:u w:val="single"/>
+        </w:rPr>
+      </w:pPr>
+      <w:r>
+        <w:rPr>
+          <w:b/>
+          <w:sz w:val="32"/>
+          <w:szCs w:val="32"/>
+          <w:u w:val="single"/>
+        </w:rPr>
+        <w:t xml:space="preserve">Information sur </w:t>
+      </w:r>
+      <w:r>
+        <w:rPr>
+          <w:b/>
+          <w:sz w:val="32"/>
+          <w:szCs w:val="32"/>
+          <w:u w:val="single"/>
+        </w:rPr>
+        <w:t>l’application</w:t>
+      </w:r>
+    </w:p>
+    <w:p>
+      <w:pPr>
+        <w:rPr>
+          <w:sz w:val="24"/>
+          <w:szCs w:val="24"/>
+        </w:rPr>
+      </w:pPr>
+      <w:r>
         <w:rPr>
           <w:b/>
           <w:sz w:val="28"/>
           <w:szCs w:val="28"/>
         </w:rPr>
-      </w:pPr>
-      <w:r>
+        <w:t>Développeur</w:t>
+      </w:r>
+      <w:r>
+        <w:rPr>
+          <w:sz w:val="24"/>
+          <w:szCs w:val="24"/>
+        </w:rPr>
+        <w:t> :</w:t>
+      </w:r>
+      <w:r>
+        <w:rPr>
+          <w:sz w:val="24"/>
+          <w:szCs w:val="24"/>
+        </w:rPr>
+        <w:t xml:space="preserve"> </w:t>
+      </w:r>
+      <w:r>
+        <w:rPr>
+          <w:sz w:val="24"/>
+          <w:szCs w:val="24"/>
+        </w:rPr>
+        <w:t>Maxime Gens</w:t>
+      </w:r>
+    </w:p>
+    <w:p>
+      <w:pPr>
         <w:rPr>
           <w:b/>
           <w:sz w:val="28"/>
           <w:szCs w:val="28"/>
         </w:rPr>
+      </w:pPr>
+      <w:r>
+        <w:rPr>
+          <w:b/>
+          <w:sz w:val="28"/>
+          <w:szCs w:val="28"/>
+        </w:rPr>
+        <w:t>Description de l’application :</w:t>
+      </w:r>
+    </w:p>
+    <w:p>
+      <w:pPr>
+        <w:ind w:firstLine="708"/>
+        <w:jc w:val="both"/>
+        <w:rPr>
+          <w:sz w:val="24"/>
+          <w:szCs w:val="24"/>
+        </w:rPr>
+      </w:pPr>
+      <w:r>
+        <w:rPr>
+          <w:sz w:val="24"/>
+          <w:szCs w:val="24"/>
+        </w:rPr>
+        <w:t>Application mobile Android dédiée à la chaine de restaurants Léon de Bruxelles. Cette application permet de rechercher le Léon de Bruxelles le plus proche de sa position et de consulter des informations (Adresse, téléphone, horaires d’ouverture…) sur les restaurants de la chaîne.</w:t>
+      </w:r>
+    </w:p>
+    <w:p>
+      <w:pPr>
+        <w:jc w:val="both"/>
+        <w:rPr>
+          <w:b/>
+          <w:sz w:val="28"/>
+          <w:szCs w:val="28"/>
+        </w:rPr>
+      </w:pPr>
+      <w:r>
+        <w:rPr>
+          <w:b/>
+          <w:sz w:val="28"/>
+          <w:szCs w:val="28"/>
+        </w:rPr>
+        <w:t>Appareils supportés</w:t>
+      </w:r>
+    </w:p>
+    <w:p>
+      <w:pPr>
+        <w:ind w:firstLine="708"/>
+        <w:jc w:val="both"/>
+        <w:rPr>
+          <w:sz w:val="24"/>
+          <w:szCs w:val="24"/>
+        </w:rPr>
+      </w:pPr>
+      <w:r>
+        <w:rPr>
+          <w:sz w:val="24"/>
+          <w:szCs w:val="24"/>
+        </w:rPr>
+        <w:t xml:space="preserve">L’application a été développée pour fonctionner sur </w:t>
+      </w:r>
+      <w:r>
+        <w:rPr>
+          <w:sz w:val="24"/>
+          <w:szCs w:val="24"/>
+        </w:rPr>
+        <w:t>smartphone</w:t>
+      </w:r>
+      <w:r>
+        <w:rPr>
+          <w:sz w:val="24"/>
+          <w:szCs w:val="24"/>
+        </w:rPr>
+        <w:t xml:space="preserve"> Android (à partir de la version 1.6 d’Android, API 4) ainsi que sur tablette. Le rendu sera différent sur tablette que sur smartphone (voir schéma ci-dessous).</w:t>
+      </w:r>
+    </w:p>
+    <w:p>
+      <w:pPr>
+        <w:ind w:firstLine="708"/>
+        <w:jc w:val="both"/>
+        <w:rPr>
+          <w:sz w:val="24"/>
+          <w:szCs w:val="24"/>
+        </w:rPr>
+      </w:pPr>
+      <w:r>
+        <w:rPr>
+          <w:sz w:val="24"/>
+          <w:szCs w:val="24"/>
+        </w:rPr>
+        <w:t>Testé sur :</w:t>
+      </w:r>
+    </w:p>
+    <w:p>
+      <w:pPr>
+        <w:pStyle w:val="Paragraphedeliste"/>
+        <w:numPr>
+          <w:ilvl w:val="0"/>
+          <w:numId w:val="2"/>
+        </w:numPr>
+        <w:jc w:val="both"/>
+        <w:rPr>
+          <w:sz w:val="24"/>
+          <w:szCs w:val="24"/>
+        </w:rPr>
+      </w:pPr>
+      <w:r>
+        <w:rPr>
+          <w:sz w:val="24"/>
+          <w:szCs w:val="24"/>
+        </w:rPr>
+        <w:t xml:space="preserve">Smartphone Android 4.4 : </w:t>
+      </w:r>
+      <w:proofErr w:type="spellStart"/>
+      <w:r>
+        <w:rPr>
+          <w:sz w:val="24"/>
+          <w:szCs w:val="24"/>
+        </w:rPr>
+        <w:t>Nexus</w:t>
+      </w:r>
+      <w:proofErr w:type="spellEnd"/>
+      <w:r>
+        <w:rPr>
+          <w:sz w:val="24"/>
+          <w:szCs w:val="24"/>
+        </w:rPr>
+        <w:t xml:space="preserve"> 4</w:t>
+      </w:r>
+    </w:p>
+    <w:p>
+      <w:pPr>
+        <w:pStyle w:val="Paragraphedeliste"/>
+        <w:numPr>
+          <w:ilvl w:val="0"/>
+          <w:numId w:val="2"/>
+        </w:numPr>
+        <w:jc w:val="both"/>
+        <w:rPr>
+          <w:sz w:val="24"/>
+          <w:szCs w:val="24"/>
+        </w:rPr>
+      </w:pPr>
+      <w:r>
+        <w:rPr>
+          <w:sz w:val="24"/>
+          <w:szCs w:val="24"/>
+        </w:rPr>
+        <w:t xml:space="preserve">Smartphone </w:t>
+      </w:r>
+      <w:r>
+        <w:rPr>
+          <w:sz w:val="24"/>
+          <w:szCs w:val="24"/>
+        </w:rPr>
+        <w:t xml:space="preserve">Android 2.3 : Samsung </w:t>
+      </w:r>
+      <w:proofErr w:type="spellStart"/>
+      <w:r>
+        <w:rPr>
+          <w:sz w:val="24"/>
+          <w:szCs w:val="24"/>
+        </w:rPr>
+        <w:t>Galaxy</w:t>
+      </w:r>
+      <w:proofErr w:type="spellEnd"/>
+      <w:r>
+        <w:rPr>
+          <w:sz w:val="24"/>
+          <w:szCs w:val="24"/>
+        </w:rPr>
+        <w:t xml:space="preserve"> S1</w:t>
+      </w:r>
+    </w:p>
+    <w:p>
+      <w:pPr>
+        <w:pStyle w:val="Paragraphedeliste"/>
+        <w:numPr>
+          <w:ilvl w:val="0"/>
+          <w:numId w:val="2"/>
+        </w:numPr>
+        <w:jc w:val="both"/>
+        <w:rPr>
+          <w:sz w:val="24"/>
+          <w:szCs w:val="24"/>
+        </w:rPr>
+      </w:pPr>
+      <w:r>
+        <w:rPr>
+          <w:sz w:val="24"/>
+          <w:szCs w:val="24"/>
+        </w:rPr>
+        <w:t xml:space="preserve">Smartphone </w:t>
+      </w:r>
+      <w:r>
+        <w:rPr>
+          <w:sz w:val="24"/>
+          <w:szCs w:val="24"/>
+        </w:rPr>
+        <w:t xml:space="preserve">Android 1.6 : Emulateur </w:t>
+      </w:r>
+    </w:p>
+    <w:p>
+      <w:pPr>
+        <w:pStyle w:val="Paragraphedeliste"/>
+        <w:numPr>
+          <w:ilvl w:val="0"/>
+          <w:numId w:val="2"/>
+        </w:numPr>
+        <w:jc w:val="both"/>
+        <w:rPr>
+          <w:sz w:val="24"/>
+          <w:szCs w:val="24"/>
+        </w:rPr>
+      </w:pPr>
+      <w:r>
+        <w:rPr>
+          <w:sz w:val="24"/>
+          <w:szCs w:val="24"/>
+        </w:rPr>
+        <w:t xml:space="preserve">Tablette Android 4.2 : Samsung </w:t>
+      </w:r>
+      <w:proofErr w:type="spellStart"/>
+      <w:r>
+        <w:rPr>
+          <w:sz w:val="24"/>
+          <w:szCs w:val="24"/>
+        </w:rPr>
+        <w:t>Galaxy</w:t>
+      </w:r>
+      <w:proofErr w:type="spellEnd"/>
+      <w:r>
+        <w:rPr>
+          <w:sz w:val="24"/>
+          <w:szCs w:val="24"/>
+        </w:rPr>
+        <w:t xml:space="preserve"> tab 3</w:t>
+      </w:r>
+    </w:p>
+    <w:p>
+      <w:pPr>
+        <w:jc w:val="both"/>
+        <w:rPr>
+          <w:b/>
+          <w:sz w:val="28"/>
+          <w:szCs w:val="28"/>
+        </w:rPr>
+      </w:pPr>
+      <w:r>
+        <w:rPr>
+          <w:b/>
+          <w:sz w:val="28"/>
+          <w:szCs w:val="28"/>
+        </w:rPr>
+        <w:t>Temps de travail</w:t>
+      </w:r>
+    </w:p>
+    <w:p>
+      <w:pPr>
+        <w:ind w:firstLine="708"/>
+        <w:jc w:val="both"/>
+        <w:rPr>
+          <w:sz w:val="24"/>
+          <w:szCs w:val="24"/>
+        </w:rPr>
+      </w:pPr>
+      <w:r>
+        <w:rPr>
+          <w:sz w:val="24"/>
+          <w:szCs w:val="24"/>
+        </w:rPr>
+        <w:t>L’application étant réalisé sur mon temps libre, et ayant eu quelques problèmes personnels je n’ai malheureusement pas pu vous fla faire parvenir plutôt.  Mais j’ai pu estimer un temps de développement : 3 jours.</w:t>
+      </w:r>
+    </w:p>
+    <w:p>
+      <w:pPr>
+        <w:ind w:firstLine="708"/>
+        <w:jc w:val="both"/>
+        <w:rPr>
+          <w:sz w:val="24"/>
+          <w:szCs w:val="24"/>
+        </w:rPr>
+      </w:pPr>
+      <w:r>
+        <w:rPr>
+          <w:sz w:val="24"/>
+          <w:szCs w:val="24"/>
+        </w:rPr>
+        <w:t xml:space="preserve">5 mois sans développement Android, j’ai dû me « remettre dedans », de je n’avais jamais utilisé le « multi-vue » pour l’affichage différents sur tablette et </w:t>
+      </w:r>
+      <w:r>
+        <w:rPr>
+          <w:sz w:val="24"/>
+          <w:szCs w:val="24"/>
+        </w:rPr>
+        <w:t>Android</w:t>
+      </w:r>
+      <w:r>
+        <w:rPr>
+          <w:sz w:val="24"/>
+          <w:szCs w:val="24"/>
+        </w:rPr>
+        <w:t>. Je mettrais certainement mois de temps maintenant.</w:t>
+      </w:r>
+    </w:p>
+    <w:p>
+      <w:pPr>
+        <w:jc w:val="both"/>
+        <w:rPr>
+          <w:b/>
+          <w:sz w:val="28"/>
+          <w:szCs w:val="28"/>
+        </w:rPr>
+      </w:pPr>
+      <w:r>
+        <w:rPr>
+          <w:b/>
+          <w:sz w:val="28"/>
+          <w:szCs w:val="28"/>
+        </w:rPr>
+        <w:t>Ajout personnel :</w:t>
+      </w:r>
+    </w:p>
+    <w:p>
+      <w:pPr>
+        <w:ind w:firstLine="708"/>
+        <w:jc w:val="both"/>
+        <w:rPr>
+          <w:sz w:val="24"/>
+          <w:szCs w:val="24"/>
+        </w:rPr>
+      </w:pPr>
+      <w:r>
+        <w:rPr>
+          <w:sz w:val="24"/>
+          <w:szCs w:val="24"/>
+        </w:rPr>
+        <w:t xml:space="preserve">J’ai ajouté quelques fonctionnalités qui me </w:t>
+      </w:r>
+      <w:r>
+        <w:rPr>
+          <w:sz w:val="24"/>
+          <w:szCs w:val="24"/>
+        </w:rPr>
+        <w:t>semblent</w:t>
+      </w:r>
+      <w:r>
+        <w:rPr>
+          <w:sz w:val="24"/>
+          <w:szCs w:val="24"/>
+        </w:rPr>
+        <w:t xml:space="preserve"> utile. </w:t>
+      </w:r>
+      <w:r>
+        <w:rPr>
+          <w:sz w:val="24"/>
+          <w:szCs w:val="24"/>
+        </w:rPr>
+        <w:t xml:space="preserve">Lors du lancement de l’application, si l’utilisateur n’a pas activé son GPS, une </w:t>
+      </w:r>
+      <w:proofErr w:type="spellStart"/>
+      <w:r>
+        <w:rPr>
+          <w:sz w:val="24"/>
+          <w:szCs w:val="24"/>
+        </w:rPr>
+        <w:t>popup</w:t>
+      </w:r>
+      <w:proofErr w:type="spellEnd"/>
+      <w:r>
+        <w:rPr>
+          <w:sz w:val="24"/>
+          <w:szCs w:val="24"/>
+        </w:rPr>
+        <w:t xml:space="preserve"> lui propose de l’activer. De plus j’ai ajouté la possibilité d’appeler directement, par le biais d’un bou</w:t>
+      </w:r>
+      <w:r>
+        <w:rPr>
+          <w:sz w:val="24"/>
+          <w:szCs w:val="24"/>
+        </w:rPr>
+        <w:t>ton, le restaurant sélectionné.</w:t>
+      </w:r>
+      <w:bookmarkStart w:id="0" w:name="_GoBack"/>
+      <w:bookmarkEnd w:id="0"/>
+    </w:p>
+    <w:p>
+      <w:pPr>
+        <w:jc w:val="both"/>
+        <w:rPr>
+          <w:b/>
+          <w:sz w:val="32"/>
+          <w:szCs w:val="32"/>
+          <w:u w:val="single"/>
+        </w:rPr>
+      </w:pPr>
+      <w:r>
+        <w:rPr>
+          <w:b/>
+          <w:sz w:val="32"/>
+          <w:szCs w:val="32"/>
+          <w:u w:val="single"/>
+        </w:rPr>
+        <w:lastRenderedPageBreak/>
+        <w:t>Développement de l’application</w:t>
+      </w:r>
+    </w:p>
+    <w:p>
+      <w:pPr>
+        <w:rPr>
+          <w:b/>
+          <w:sz w:val="28"/>
+          <w:szCs w:val="28"/>
+        </w:rPr>
+      </w:pPr>
+      <w:r>
+        <w:rPr>
+          <w:b/>
+          <w:sz w:val="28"/>
+          <w:szCs w:val="28"/>
+        </w:rPr>
         <w:t>Mise en place de la structure de l’application</w:t>
       </w:r>
     </w:p>
@@ -75,7 +556,13 @@
         <w:ind w:firstLine="708"/>
       </w:pPr>
       <w:r>
-        <w:t>Le Fragment A affichant la liste des Léon de Bruxelles, le fragments B affichant le détails du Léon de Bruxelles sélectionné.</w:t>
+        <w:t xml:space="preserve">Le Fragment A affichant la liste des Léon de Bruxelles, le fragments B affichant </w:t>
+      </w:r>
+      <w:r>
+        <w:t>le détail</w:t>
+      </w:r>
+      <w:r>
+        <w:t xml:space="preserve"> du Léon de Bruxelles sélectionné.</w:t>
       </w:r>
     </w:p>
     <w:p>
@@ -160,13 +647,43 @@
       <w:pPr>
         <w:rPr>
           <w:b/>
-        </w:rPr>
-      </w:pPr>
-      <w:r>
-        <w:rPr>
-          <w:b/>
-        </w:rPr>
-        <w:t>Connexion réseau :</w:t>
+          <w:sz w:val="28"/>
+          <w:szCs w:val="28"/>
+        </w:rPr>
+      </w:pPr>
+      <w:r>
+        <w:rPr>
+          <w:b/>
+          <w:sz w:val="28"/>
+          <w:szCs w:val="28"/>
+        </w:rPr>
+        <w:t>Connexion réseau</w:t>
+      </w:r>
+      <w:r>
+        <w:rPr>
+          <w:b/>
+          <w:sz w:val="28"/>
+          <w:szCs w:val="28"/>
+        </w:rPr>
+        <w:t xml:space="preserve"> (mode Online – </w:t>
+      </w:r>
+      <w:proofErr w:type="spellStart"/>
+      <w:r>
+        <w:rPr>
+          <w:b/>
+          <w:sz w:val="28"/>
+          <w:szCs w:val="28"/>
+        </w:rPr>
+        <w:t>OffLine</w:t>
+      </w:r>
+      <w:proofErr w:type="spellEnd"/>
+      <w:r>
+        <w:rPr>
+          <w:b/>
+          <w:sz w:val="28"/>
+          <w:szCs w:val="28"/>
+        </w:rPr>
+        <w:t>)</w:t>
       </w:r>
     </w:p>
     <w:p>
@@ -187,7 +704,19 @@
         <w:t xml:space="preserve"> de Bruxelles, puis j’ai </w:t>
       </w:r>
       <w:r>
-        <w:t>parsé le résultat en utilisant la bibliothéque de google GSON.</w:t>
+        <w:t xml:space="preserve">parsé le résultat en utilisant la </w:t>
+      </w:r>
+      <w:r>
+        <w:t>bibliothèque</w:t>
+      </w:r>
+      <w:r>
+        <w:t xml:space="preserve"> de </w:t>
+      </w:r>
+      <w:r>
+        <w:t>Google</w:t>
+      </w:r>
+      <w:r>
+        <w:t xml:space="preserve"> GSON.</w:t>
       </w:r>
     </w:p>
     <w:p>
@@ -196,10 +725,48 @@
         <w:jc w:val="both"/>
       </w:pPr>
       <w:r>
-        <w:t xml:space="preserve">Pour gérer le mode Hors Ligne, une version du json est intégré dan sl’application par le biais des Assets, lors du chargement des restaurants,  l’application vérifie si le device est online, dans ce cas elle récupère le json en ligne via le webservice, sinon elle le charge depuis les assets. </w:t>
-      </w:r>
-      <w:bookmarkStart w:id="0" w:name="_GoBack"/>
-      <w:bookmarkEnd w:id="0"/>
+        <w:t xml:space="preserve">Pour gérer le mode Hors Ligne, une </w:t>
+      </w:r>
+      <w:r>
+        <w:t>version du json est intégrée dan</w:t>
+      </w:r>
+      <w:r>
+        <w:t>s</w:t>
+      </w:r>
+      <w:r>
+        <w:t xml:space="preserve"> </w:t>
+      </w:r>
+      <w:r>
+        <w:t xml:space="preserve">l’application par le biais des Assets, lors du chargement des restaurants,  l’application vérifie si le </w:t>
+      </w:r>
+      <w:proofErr w:type="spellStart"/>
+      <w:r>
+        <w:t>device</w:t>
+      </w:r>
+      <w:proofErr w:type="spellEnd"/>
+      <w:r>
+        <w:t xml:space="preserve"> est online</w:t>
+      </w:r>
+      <w:r>
+        <w:t>, dans ce cas elle récupère le J</w:t>
+      </w:r>
+      <w:r>
+        <w:t xml:space="preserve">son en ligne via le </w:t>
+      </w:r>
+      <w:proofErr w:type="spellStart"/>
+      <w:r>
+        <w:t>webservice</w:t>
+      </w:r>
+      <w:proofErr w:type="spellEnd"/>
+      <w:r>
+        <w:t xml:space="preserve">, sinon elle le charge depuis les </w:t>
+      </w:r>
+      <w:r>
+        <w:t>Assets</w:t>
+      </w:r>
+      <w:r>
+        <w:t xml:space="preserve">. </w:t>
+      </w:r>
     </w:p>
     <w:p>
       <w:pPr>
@@ -207,15 +774,147 @@
         <w:jc w:val="both"/>
       </w:pPr>
       <w:r>
+        <w:t xml:space="preserve">J’ai été confronté à un bug bête, je testé le résultat de ma requête en l’affichant dans les logs d’éclipse, seulement la console n’affiche que 8700 caractères environ et le json à récupérer fait plus de 70 000. J’ai longtemps cherché pourquoi mon résultat était tronqué avant de comprendre cela. </w:t>
+      </w:r>
+    </w:p>
+    <w:p>
+      <w:pPr>
+        <w:ind w:firstLine="708"/>
+        <w:jc w:val="both"/>
+      </w:pPr>
+    </w:p>
+    <w:p>
+      <w:pPr>
+        <w:rPr>
+          <w:b/>
+          <w:sz w:val="28"/>
+          <w:szCs w:val="28"/>
+        </w:rPr>
+      </w:pPr>
+      <w:r>
+        <w:rPr>
+          <w:b/>
+          <w:sz w:val="28"/>
+          <w:szCs w:val="28"/>
+        </w:rPr>
         <w:lastRenderedPageBreak/>
-        <w:t xml:space="preserve">J’ai été confronté à un bug bête, je testé le résultat de ma requête en l’affichant dans les logs d’éclipse, seulement la console n’affiche que 8700 caractères environ et le json à récupérer fait plus de 70 000. J’ai longtemps cherché pourquoi mon résultat était tronqué avant de comprendre cela. </w:t>
+        <w:t>Sauvegarde de la liste des restaurants</w:t>
       </w:r>
     </w:p>
     <w:p>
       <w:pPr>
         <w:ind w:firstLine="708"/>
         <w:jc w:val="both"/>
-      </w:pPr>
+        <w:rPr>
+          <w:sz w:val="24"/>
+          <w:szCs w:val="24"/>
+        </w:rPr>
+      </w:pPr>
+      <w:r>
+        <w:rPr>
+          <w:sz w:val="24"/>
+          <w:szCs w:val="24"/>
+        </w:rPr>
+        <w:t>Pour la sauvegard</w:t>
+      </w:r>
+      <w:r>
+        <w:rPr>
+          <w:sz w:val="24"/>
+          <w:szCs w:val="24"/>
+        </w:rPr>
+        <w:t xml:space="preserve">e de la liste des restaurants, je n’ai pas jugé utilise de les sauvegarder en base de données (j’utilise ORM Lite dans mes applications). La liste des restaurants est sauvegarder dans une constantes, je ne suis pas sûr que ce soit une bonne pratiques mais j’ai trouvé cela plus évident et plus rapide en terme d’accès </w:t>
+      </w:r>
+      <w:proofErr w:type="spellStart"/>
+      <w:r>
+        <w:rPr>
+          <w:sz w:val="24"/>
+          <w:szCs w:val="24"/>
+        </w:rPr>
+        <w:t>au</w:t>
+      </w:r>
+      <w:proofErr w:type="spellEnd"/>
+      <w:r>
+        <w:rPr>
+          <w:sz w:val="24"/>
+          <w:szCs w:val="24"/>
+        </w:rPr>
+        <w:t xml:space="preserve"> données.</w:t>
+      </w:r>
+    </w:p>
+    <w:p>
+      <w:pPr>
+        <w:rPr>
+          <w:b/>
+          <w:sz w:val="28"/>
+          <w:szCs w:val="28"/>
+        </w:rPr>
+      </w:pPr>
+      <w:r>
+        <w:rPr>
+          <w:b/>
+          <w:sz w:val="28"/>
+          <w:szCs w:val="28"/>
+        </w:rPr>
+        <w:t>Restauration des States des fragments</w:t>
+      </w:r>
+    </w:p>
+    <w:p>
+      <w:pPr>
+        <w:ind w:firstLine="708"/>
+        <w:jc w:val="both"/>
+        <w:rPr>
+          <w:sz w:val="24"/>
+          <w:szCs w:val="24"/>
+        </w:rPr>
+      </w:pPr>
+      <w:r>
+        <w:rPr>
+          <w:sz w:val="24"/>
+          <w:szCs w:val="24"/>
+        </w:rPr>
+        <w:t>Pour la restauration des données lors de la rotation, j’ai évidemment utilisé le « </w:t>
+      </w:r>
+      <w:proofErr w:type="spellStart"/>
+      <w:r>
+        <w:rPr>
+          <w:i/>
+          <w:sz w:val="24"/>
+          <w:szCs w:val="24"/>
+        </w:rPr>
+        <w:t>savedInstanceStates</w:t>
+      </w:r>
+      <w:proofErr w:type="spellEnd"/>
+      <w:r>
+        <w:rPr>
+          <w:i/>
+          <w:sz w:val="24"/>
+          <w:szCs w:val="24"/>
+        </w:rPr>
+        <w:t> »</w:t>
+      </w:r>
+      <w:r>
+        <w:rPr>
+          <w:sz w:val="24"/>
+          <w:szCs w:val="24"/>
+        </w:rPr>
+        <w:t xml:space="preserve">. Je n’ai pas du eu de problème concernant celui-ci mais j’ai rencontré un problème concernant le « retour » sur ce fragment. Lorsqu’on sélection un restaurant dans la liste on arrive sur un fragment qui affiche les détails de ce restaurants, si on appuie sur la touche « Back » du téléphone on revient sur la liste des fragments mais celui-ci se remet à jour et fais donc patienter l’utilisateur. Impossible de sauvegarder l’état (ou alors je n’ai pas trouvé), j’ai donc du vérifier par le biais d’une constante si les restaurants avaient déjà été récupéré et dans ce cas je ne </w:t>
+      </w:r>
+      <w:proofErr w:type="spellStart"/>
+      <w:r>
+        <w:rPr>
+          <w:sz w:val="24"/>
+          <w:szCs w:val="24"/>
+        </w:rPr>
+        <w:t>retéléchargé</w:t>
+      </w:r>
+      <w:proofErr w:type="spellEnd"/>
+      <w:r>
+        <w:rPr>
+          <w:sz w:val="24"/>
+          <w:szCs w:val="24"/>
+        </w:rPr>
+        <w:t xml:space="preserve"> pas mais affiché la liste des restaurants.</w:t>
+      </w:r>
     </w:p>
     <w:p>
       <w:pPr>
@@ -347,8 +1046,124 @@
       </w:rPr>
     </w:lvl>
   </w:abstractNum>
+  <w:abstractNum w:abstractNumId="1">
+    <w:nsid w:val="7B3D2CB6"/>
+    <w:multiLevelType w:val="hybridMultilevel"/>
+    <w:tmpl w:val="FC480F06"/>
+    <w:lvl w:ilvl="0" w:tplc="040C0001">
+      <w:start w:val="1"/>
+      <w:numFmt w:val="bullet"/>
+      <w:lvlText w:val=""/>
+      <w:lvlJc w:val="left"/>
+      <w:pPr>
+        <w:ind w:left="1428" w:hanging="360"/>
+      </w:pPr>
+      <w:rPr>
+        <w:rFonts w:ascii="Symbol" w:hAnsi="Symbol" w:hint="default"/>
+      </w:rPr>
+    </w:lvl>
+    <w:lvl w:ilvl="1" w:tplc="040C0003" w:tentative="1">
+      <w:start w:val="1"/>
+      <w:numFmt w:val="bullet"/>
+      <w:lvlText w:val="o"/>
+      <w:lvlJc w:val="left"/>
+      <w:pPr>
+        <w:ind w:left="2148" w:hanging="360"/>
+      </w:pPr>
+      <w:rPr>
+        <w:rFonts w:ascii="Courier New" w:hAnsi="Courier New" w:cs="Courier New" w:hint="default"/>
+      </w:rPr>
+    </w:lvl>
+    <w:lvl w:ilvl="2" w:tplc="040C0005" w:tentative="1">
+      <w:start w:val="1"/>
+      <w:numFmt w:val="bullet"/>
+      <w:lvlText w:val=""/>
+      <w:lvlJc w:val="left"/>
+      <w:pPr>
+        <w:ind w:left="2868" w:hanging="360"/>
+      </w:pPr>
+      <w:rPr>
+        <w:rFonts w:ascii="Wingdings" w:hAnsi="Wingdings" w:hint="default"/>
+      </w:rPr>
+    </w:lvl>
+    <w:lvl w:ilvl="3" w:tplc="040C0001" w:tentative="1">
+      <w:start w:val="1"/>
+      <w:numFmt w:val="bullet"/>
+      <w:lvlText w:val=""/>
+      <w:lvlJc w:val="left"/>
+      <w:pPr>
+        <w:ind w:left="3588" w:hanging="360"/>
+      </w:pPr>
+      <w:rPr>
+        <w:rFonts w:ascii="Symbol" w:hAnsi="Symbol" w:hint="default"/>
+      </w:rPr>
+    </w:lvl>
+    <w:lvl w:ilvl="4" w:tplc="040C0003" w:tentative="1">
+      <w:start w:val="1"/>
+      <w:numFmt w:val="bullet"/>
+      <w:lvlText w:val="o"/>
+      <w:lvlJc w:val="left"/>
+      <w:pPr>
+        <w:ind w:left="4308" w:hanging="360"/>
+      </w:pPr>
+      <w:rPr>
+        <w:rFonts w:ascii="Courier New" w:hAnsi="Courier New" w:cs="Courier New" w:hint="default"/>
+      </w:rPr>
+    </w:lvl>
+    <w:lvl w:ilvl="5" w:tplc="040C0005" w:tentative="1">
+      <w:start w:val="1"/>
+      <w:numFmt w:val="bullet"/>
+      <w:lvlText w:val=""/>
+      <w:lvlJc w:val="left"/>
+      <w:pPr>
+        <w:ind w:left="5028" w:hanging="360"/>
+      </w:pPr>
+      <w:rPr>
+        <w:rFonts w:ascii="Wingdings" w:hAnsi="Wingdings" w:hint="default"/>
+      </w:rPr>
+    </w:lvl>
+    <w:lvl w:ilvl="6" w:tplc="040C0001" w:tentative="1">
+      <w:start w:val="1"/>
+      <w:numFmt w:val="bullet"/>
+      <w:lvlText w:val=""/>
+      <w:lvlJc w:val="left"/>
+      <w:pPr>
+        <w:ind w:left="5748" w:hanging="360"/>
+      </w:pPr>
+      <w:rPr>
+        <w:rFonts w:ascii="Symbol" w:hAnsi="Symbol" w:hint="default"/>
+      </w:rPr>
+    </w:lvl>
+    <w:lvl w:ilvl="7" w:tplc="040C0003" w:tentative="1">
+      <w:start w:val="1"/>
+      <w:numFmt w:val="bullet"/>
+      <w:lvlText w:val="o"/>
+      <w:lvlJc w:val="left"/>
+      <w:pPr>
+        <w:ind w:left="6468" w:hanging="360"/>
+      </w:pPr>
+      <w:rPr>
+        <w:rFonts w:ascii="Courier New" w:hAnsi="Courier New" w:cs="Courier New" w:hint="default"/>
+      </w:rPr>
+    </w:lvl>
+    <w:lvl w:ilvl="8" w:tplc="040C0005" w:tentative="1">
+      <w:start w:val="1"/>
+      <w:numFmt w:val="bullet"/>
+      <w:lvlText w:val=""/>
+      <w:lvlJc w:val="left"/>
+      <w:pPr>
+        <w:ind w:left="7188" w:hanging="360"/>
+      </w:pPr>
+      <w:rPr>
+        <w:rFonts w:ascii="Wingdings" w:hAnsi="Wingdings" w:hint="default"/>
+      </w:rPr>
+    </w:lvl>
+  </w:abstractNum>
   <w:num w:numId="1">
     <w:abstractNumId w:val="0"/>
+  </w:num>
+  <w:num w:numId="2">
+    <w:abstractNumId w:val="1"/>
   </w:num>
 </w:numbering>
 </file>

</xml_diff>

<commit_message>
Add google Map V2 (Test)
</commit_message>
<xml_diff>
--- a/documents/Journal_de_bord.docx
+++ b/documents/Journal_de_bord.docx
@@ -128,7 +128,21 @@
           <w:sz w:val="24"/>
           <w:szCs w:val="24"/>
         </w:rPr>
-        <w:t>Application mobile Android dédiée à la chaine de restaurants Léon de Bruxelles. Cette application permet de rechercher le Léon de Bruxelles le plus proche de sa position et de consulter des informations (Adresse, téléphone, horaires d’ouverture…) sur les restaurants de la chaîne.</w:t>
+        <w:t>Application mobile Android dédiée à la chaine de restaurants Léon de Bruxelles. Cette application permet de rechercher le Léon de Bruxelles le plus proche de sa position</w:t>
+      </w:r>
+      <w:r>
+        <w:rPr>
+          <w:sz w:val="24"/>
+          <w:szCs w:val="24"/>
+        </w:rPr>
+        <w:t xml:space="preserve"> actuelle</w:t>
+      </w:r>
+      <w:r>
+        <w:rPr>
+          <w:sz w:val="24"/>
+          <w:szCs w:val="24"/>
+        </w:rPr>
+        <w:t xml:space="preserve"> et de consulter des informations (Adresse, téléphone, horaires d’ouverture…) sur les restaurants de la chaîne.</w:t>
       </w:r>
     </w:p>
     <w:p>
@@ -215,23 +229,7 @@
           <w:sz w:val="24"/>
           <w:szCs w:val="24"/>
         </w:rPr>
-        <w:t xml:space="preserve">Smartphone Android 4.4 : </w:t>
-      </w:r>
-      <w:proofErr w:type="spellStart"/>
-      <w:r>
-        <w:rPr>
-          <w:sz w:val="24"/>
-          <w:szCs w:val="24"/>
-        </w:rPr>
-        <w:t>Nexus</w:t>
-      </w:r>
-      <w:proofErr w:type="spellEnd"/>
-      <w:r>
-        <w:rPr>
-          <w:sz w:val="24"/>
-          <w:szCs w:val="24"/>
-        </w:rPr>
-        <w:t xml:space="preserve"> 4</w:t>
+        <w:t>Smartphone Android 4.4 : Nexus 4</w:t>
       </w:r>
     </w:p>
     <w:p>
@@ -252,30 +250,7 @@
           <w:sz w:val="24"/>
           <w:szCs w:val="24"/>
         </w:rPr>
-        <w:t xml:space="preserve">Smartphone </w:t>
-      </w:r>
-      <w:r>
-        <w:rPr>
-          <w:sz w:val="24"/>
-          <w:szCs w:val="24"/>
-        </w:rPr>
-        <w:t xml:space="preserve">Android 2.3 : Samsung </w:t>
-      </w:r>
-      <w:proofErr w:type="spellStart"/>
-      <w:r>
-        <w:rPr>
-          <w:sz w:val="24"/>
-          <w:szCs w:val="24"/>
-        </w:rPr>
-        <w:t>Galaxy</w:t>
-      </w:r>
-      <w:proofErr w:type="spellEnd"/>
-      <w:r>
-        <w:rPr>
-          <w:sz w:val="24"/>
-          <w:szCs w:val="24"/>
-        </w:rPr>
-        <w:t xml:space="preserve"> S1</w:t>
+        <w:t>Smartphone Android 2.3 : Samsung Galaxy S1</w:t>
       </w:r>
     </w:p>
     <w:p>
@@ -296,14 +271,7 @@
           <w:sz w:val="24"/>
           <w:szCs w:val="24"/>
         </w:rPr>
-        <w:t xml:space="preserve">Smartphone </w:t>
-      </w:r>
-      <w:r>
-        <w:rPr>
-          <w:sz w:val="24"/>
-          <w:szCs w:val="24"/>
-        </w:rPr>
-        <w:t xml:space="preserve">Android 1.6 : Emulateur </w:t>
+        <w:t xml:space="preserve">Smartphone Android 1.6 : Emulateur </w:t>
       </w:r>
     </w:p>
     <w:p>
@@ -317,30 +285,67 @@
         <w:rPr>
           <w:sz w:val="24"/>
           <w:szCs w:val="24"/>
-        </w:rPr>
-      </w:pPr>
-      <w:r>
-        <w:rPr>
-          <w:sz w:val="24"/>
-          <w:szCs w:val="24"/>
-        </w:rPr>
-        <w:t xml:space="preserve">Tablette Android 4.2 : Samsung </w:t>
-      </w:r>
-      <w:proofErr w:type="spellStart"/>
-      <w:r>
-        <w:rPr>
-          <w:sz w:val="24"/>
-          <w:szCs w:val="24"/>
-        </w:rPr>
-        <w:t>Galaxy</w:t>
-      </w:r>
-      <w:proofErr w:type="spellEnd"/>
-      <w:r>
-        <w:rPr>
-          <w:sz w:val="24"/>
-          <w:szCs w:val="24"/>
-        </w:rPr>
-        <w:t xml:space="preserve"> tab 3</w:t>
+          <w:lang w:val="de-DE"/>
+        </w:rPr>
+      </w:pPr>
+      <w:r>
+        <w:rPr>
+          <w:sz w:val="24"/>
+          <w:szCs w:val="24"/>
+          <w:lang w:val="de-DE"/>
+        </w:rPr>
+        <w:t>Tablette Android 4.2 : Samsung Galaxy tab 3</w:t>
+      </w:r>
+    </w:p>
+    <w:p>
+      <w:pPr>
+        <w:jc w:val="both"/>
+        <w:rPr>
+          <w:sz w:val="24"/>
+          <w:szCs w:val="24"/>
+        </w:rPr>
+      </w:pPr>
+      <w:r>
+        <w:rPr>
+          <w:sz w:val="24"/>
+          <w:szCs w:val="24"/>
+        </w:rPr>
+        <w:t xml:space="preserve">Utilisation des bibliothèques </w:t>
+      </w:r>
+      <w:r>
+        <w:rPr>
+          <w:sz w:val="24"/>
+          <w:szCs w:val="24"/>
+        </w:rPr>
+        <w:t xml:space="preserve"> « </w:t>
+      </w:r>
+      <w:r>
+        <w:rPr>
+          <w:sz w:val="24"/>
+          <w:szCs w:val="24"/>
+        </w:rPr>
+        <w:t>appcompat_v7</w:t>
+      </w:r>
+      <w:r>
+        <w:rPr>
+          <w:sz w:val="24"/>
+          <w:szCs w:val="24"/>
+        </w:rPr>
+        <w:t> »</w:t>
+      </w:r>
+      <w:r>
+        <w:rPr>
+          <w:sz w:val="24"/>
+          <w:szCs w:val="24"/>
+        </w:rPr>
+        <w:t xml:space="preserve"> et </w:t>
+      </w:r>
+      <w:r>
+        <w:rPr>
+          <w:sz w:val="24"/>
+          <w:szCs w:val="24"/>
+        </w:rPr>
+        <w:t>« google-play-service».</w:t>
       </w:r>
     </w:p>
     <w:p>
@@ -375,7 +380,35 @@
           <w:sz w:val="24"/>
           <w:szCs w:val="24"/>
         </w:rPr>
-        <w:t>L’application étant réalisé sur mon temps libre, et ayant eu quelques problèmes personnels je n’ai malheureusement pas pu vous fla faire parvenir plutôt.  Mais j’ai pu estimer un temps de développement : 3 jours.</w:t>
+        <w:t>L’application étant réalisé sur mon temps libre, et ayant eu quelques problèmes personnels je n’ai</w:t>
+      </w:r>
+      <w:r>
+        <w:rPr>
+          <w:sz w:val="24"/>
+          <w:szCs w:val="24"/>
+        </w:rPr>
+        <w:t xml:space="preserve"> malheureusement pas pu vous la</w:t>
+      </w:r>
+      <w:r>
+        <w:rPr>
+          <w:sz w:val="24"/>
+          <w:szCs w:val="24"/>
+        </w:rPr>
+        <w:t xml:space="preserve"> faire parvenir plutôt.  Mais j’ai pu estimer un temps de développement : 3</w:t>
+      </w:r>
+      <w:r>
+        <w:rPr>
+          <w:sz w:val="24"/>
+          <w:szCs w:val="24"/>
+        </w:rPr>
+        <w:t xml:space="preserve"> à 4</w:t>
+      </w:r>
+      <w:r>
+        <w:rPr>
+          <w:sz w:val="24"/>
+          <w:szCs w:val="24"/>
+        </w:rPr>
+        <w:t xml:space="preserve"> jours.</w:t>
       </w:r>
     </w:p>
     <w:p>
@@ -392,7 +425,21 @@
           <w:sz w:val="24"/>
           <w:szCs w:val="24"/>
         </w:rPr>
-        <w:t xml:space="preserve">5 mois sans développement Android, j’ai dû me « remettre dedans », de je n’avais jamais utilisé le « multi-vue » pour l’affichage différents sur tablette et </w:t>
+        <w:t>5 mois sans développement Android, j’</w:t>
+      </w:r>
+      <w:r>
+        <w:rPr>
+          <w:sz w:val="24"/>
+          <w:szCs w:val="24"/>
+        </w:rPr>
+        <w:t>ai dû me « remettre dedans », et</w:t>
+      </w:r>
+      <w:r>
+        <w:rPr>
+          <w:sz w:val="24"/>
+          <w:szCs w:val="24"/>
+        </w:rPr>
+        <w:t xml:space="preserve"> je n’avais jamais utilisé le « multi-vue » pour l’affichage différents sur tablette et </w:t>
       </w:r>
       <w:r>
         <w:rPr>
@@ -462,23 +509,15 @@
           <w:sz w:val="24"/>
           <w:szCs w:val="24"/>
         </w:rPr>
-        <w:t xml:space="preserve">Lors du lancement de l’application, si l’utilisateur n’a pas activé son GPS, une </w:t>
-      </w:r>
-      <w:proofErr w:type="spellStart"/>
-      <w:r>
-        <w:rPr>
-          <w:sz w:val="24"/>
-          <w:szCs w:val="24"/>
-        </w:rPr>
-        <w:t>popup</w:t>
-      </w:r>
-      <w:proofErr w:type="spellEnd"/>
-      <w:r>
-        <w:rPr>
-          <w:sz w:val="24"/>
-          <w:szCs w:val="24"/>
-        </w:rPr>
-        <w:t xml:space="preserve"> lui propose de l’activer. De plus j’ai ajouté la possibilité d’appeler directement, par le biais d’un bou</w:t>
+        <w:t xml:space="preserve">Lors du lancement de l’application, si l’utilisateur n’a pas activé son GPS, une popup lui propose de l’activer. De </w:t>
+      </w:r>
+      <w:r>
+        <w:rPr>
+          <w:sz w:val="24"/>
+          <w:szCs w:val="24"/>
+        </w:rPr>
+        <w:lastRenderedPageBreak/>
+        <w:t>plus j’ai ajouté la possibilité d’appeler directement, par le biais d’un bou</w:t>
       </w:r>
       <w:r>
         <w:rPr>
@@ -487,8 +526,6 @@
         </w:rPr>
         <w:t>ton, le restaurant sélectionné.</w:t>
       </w:r>
-      <w:bookmarkStart w:id="0" w:name="_GoBack"/>
-      <w:bookmarkEnd w:id="0"/>
     </w:p>
     <w:p>
       <w:pPr>
@@ -507,7 +544,6 @@
           <w:szCs w:val="32"/>
           <w:u w:val="single"/>
         </w:rPr>
-        <w:lastRenderedPageBreak/>
         <w:t>Développement de l’application</w:t>
       </w:r>
     </w:p>
@@ -531,37 +567,81 @@
     <w:p>
       <w:pPr>
         <w:ind w:firstLine="708"/>
-      </w:pPr>
-      <w:r>
+        <w:rPr>
+          <w:sz w:val="24"/>
+          <w:szCs w:val="24"/>
+        </w:rPr>
+      </w:pPr>
+      <w:r>
+        <w:rPr>
+          <w:sz w:val="24"/>
+          <w:szCs w:val="24"/>
+        </w:rPr>
         <w:t>U</w:t>
       </w:r>
       <w:r>
+        <w:rPr>
+          <w:sz w:val="24"/>
+          <w:szCs w:val="24"/>
+        </w:rPr>
         <w:t xml:space="preserve">tilisation </w:t>
       </w:r>
       <w:r>
+        <w:rPr>
+          <w:sz w:val="24"/>
+          <w:szCs w:val="24"/>
+        </w:rPr>
         <w:t>des fragments</w:t>
       </w:r>
       <w:r>
+        <w:rPr>
+          <w:sz w:val="24"/>
+          <w:szCs w:val="24"/>
+        </w:rPr>
         <w:t xml:space="preserve"> dynamiques</w:t>
       </w:r>
       <w:r>
+        <w:rPr>
+          <w:sz w:val="24"/>
+          <w:szCs w:val="24"/>
+        </w:rPr>
         <w:t xml:space="preserve"> pour un affichage différents en fonction de la taille de l’écran (Tablette ou Smartphone</w:t>
       </w:r>
       <w:r>
+        <w:rPr>
+          <w:sz w:val="24"/>
+          <w:szCs w:val="24"/>
+        </w:rPr>
         <w:t>) Voir schéma ci-dessous.</w:t>
       </w:r>
     </w:p>
     <w:p>
       <w:pPr>
         <w:ind w:firstLine="708"/>
-      </w:pPr>
-      <w:r>
+        <w:rPr>
+          <w:sz w:val="24"/>
+          <w:szCs w:val="24"/>
+        </w:rPr>
+      </w:pPr>
+      <w:r>
+        <w:rPr>
+          <w:sz w:val="24"/>
+          <w:szCs w:val="24"/>
+        </w:rPr>
         <w:t xml:space="preserve">Le Fragment A affichant la liste des Léon de Bruxelles, le fragments B affichant </w:t>
       </w:r>
       <w:r>
+        <w:rPr>
+          <w:sz w:val="24"/>
+          <w:szCs w:val="24"/>
+        </w:rPr>
         <w:t>le détail</w:t>
       </w:r>
       <w:r>
+        <w:rPr>
+          <w:sz w:val="24"/>
+          <w:szCs w:val="24"/>
+        </w:rPr>
         <w:t xml:space="preserve"> du Léon de Bruxelles sélectionné.</w:t>
       </w:r>
     </w:p>
@@ -615,7 +695,17 @@
       </w:r>
     </w:p>
     <w:p>
-      <w:r>
+      <w:pPr>
+        <w:rPr>
+          <w:sz w:val="24"/>
+          <w:szCs w:val="24"/>
+        </w:rPr>
+      </w:pPr>
+      <w:r>
+        <w:rPr>
+          <w:sz w:val="24"/>
+          <w:szCs w:val="24"/>
+        </w:rPr>
         <w:t>Problèmes rencontrés :</w:t>
       </w:r>
     </w:p>
@@ -626,8 +716,16 @@
           <w:ilvl w:val="0"/>
           <w:numId w:val="1"/>
         </w:numPr>
-      </w:pPr>
-      <w:r>
+        <w:rPr>
+          <w:sz w:val="24"/>
+          <w:szCs w:val="24"/>
+        </w:rPr>
+      </w:pPr>
+      <w:r>
+        <w:rPr>
+          <w:sz w:val="24"/>
+          <w:szCs w:val="24"/>
+        </w:rPr>
         <w:t xml:space="preserve">Utilisation des fragments avec le principe défini sur l’image du dessus. </w:t>
       </w:r>
     </w:p>
@@ -638,8 +736,16 @@
           <w:ilvl w:val="0"/>
           <w:numId w:val="1"/>
         </w:numPr>
-      </w:pPr>
-      <w:r>
+        <w:rPr>
+          <w:sz w:val="24"/>
+          <w:szCs w:val="24"/>
+        </w:rPr>
+      </w:pPr>
+      <w:r>
+        <w:rPr>
+          <w:sz w:val="24"/>
+          <w:szCs w:val="24"/>
+        </w:rPr>
         <w:t>4-5 mois sans développement Android. Temps de se «  remettre dedans »</w:t>
       </w:r>
     </w:p>
@@ -665,123 +771,241 @@
           <w:sz w:val="28"/>
           <w:szCs w:val="28"/>
         </w:rPr>
-        <w:t xml:space="preserve"> (mode Online – </w:t>
-      </w:r>
-      <w:proofErr w:type="spellStart"/>
-      <w:r>
+        <w:t xml:space="preserve"> (mode Online – OffLine)</w:t>
+      </w:r>
+    </w:p>
+    <w:p>
+      <w:pPr>
+        <w:ind w:firstLine="708"/>
+        <w:jc w:val="both"/>
+        <w:rPr>
+          <w:sz w:val="24"/>
+          <w:szCs w:val="24"/>
+        </w:rPr>
+      </w:pPr>
+      <w:r>
+        <w:rPr>
+          <w:sz w:val="24"/>
+          <w:szCs w:val="24"/>
+        </w:rPr>
+        <w:t xml:space="preserve">Pour récupérer le JSON, j’ai utilisé </w:t>
+      </w:r>
+      <w:r>
+        <w:rPr>
+          <w:sz w:val="24"/>
+          <w:szCs w:val="24"/>
+        </w:rPr>
+        <w:t xml:space="preserve">une basique AsyncTask pour la connexion au serveur des </w:t>
+      </w:r>
+      <w:r>
+        <w:rPr>
+          <w:sz w:val="24"/>
+          <w:szCs w:val="24"/>
+        </w:rPr>
+        <w:t>Léon</w:t>
+      </w:r>
+      <w:r>
+        <w:rPr>
+          <w:sz w:val="24"/>
+          <w:szCs w:val="24"/>
+        </w:rPr>
+        <w:t xml:space="preserve"> de Bruxelles, puis j’ai </w:t>
+      </w:r>
+      <w:r>
+        <w:rPr>
+          <w:sz w:val="24"/>
+          <w:szCs w:val="24"/>
+        </w:rPr>
+        <w:t xml:space="preserve">parsé le résultat en utilisant la </w:t>
+      </w:r>
+      <w:r>
+        <w:rPr>
+          <w:sz w:val="24"/>
+          <w:szCs w:val="24"/>
+        </w:rPr>
+        <w:t>bibliothèque</w:t>
+      </w:r>
+      <w:r>
+        <w:rPr>
+          <w:sz w:val="24"/>
+          <w:szCs w:val="24"/>
+        </w:rPr>
+        <w:t xml:space="preserve"> de </w:t>
+      </w:r>
+      <w:r>
+        <w:rPr>
+          <w:sz w:val="24"/>
+          <w:szCs w:val="24"/>
+        </w:rPr>
+        <w:t>Google</w:t>
+      </w:r>
+      <w:r>
+        <w:rPr>
+          <w:sz w:val="24"/>
+          <w:szCs w:val="24"/>
+        </w:rPr>
+        <w:t xml:space="preserve"> GSON.</w:t>
+      </w:r>
+    </w:p>
+    <w:p>
+      <w:pPr>
+        <w:ind w:firstLine="708"/>
+        <w:jc w:val="both"/>
+        <w:rPr>
+          <w:sz w:val="24"/>
+          <w:szCs w:val="24"/>
+        </w:rPr>
+      </w:pPr>
+      <w:r>
+        <w:rPr>
+          <w:sz w:val="24"/>
+          <w:szCs w:val="24"/>
+        </w:rPr>
+        <w:t xml:space="preserve">Pour gérer le mode Hors Ligne, une </w:t>
+      </w:r>
+      <w:r>
+        <w:rPr>
+          <w:sz w:val="24"/>
+          <w:szCs w:val="24"/>
+        </w:rPr>
+        <w:t>version du json est intégrée dan</w:t>
+      </w:r>
+      <w:r>
+        <w:rPr>
+          <w:sz w:val="24"/>
+          <w:szCs w:val="24"/>
+        </w:rPr>
+        <w:t>s</w:t>
+      </w:r>
+      <w:r>
+        <w:rPr>
+          <w:sz w:val="24"/>
+          <w:szCs w:val="24"/>
+        </w:rPr>
+        <w:t xml:space="preserve"> </w:t>
+      </w:r>
+      <w:r>
+        <w:rPr>
+          <w:sz w:val="24"/>
+          <w:szCs w:val="24"/>
+        </w:rPr>
+        <w:t>l’application par le biais des Assets, lors du chargement des restaurants,  l’application vérifie si le device est online</w:t>
+      </w:r>
+      <w:r>
+        <w:rPr>
+          <w:sz w:val="24"/>
+          <w:szCs w:val="24"/>
+        </w:rPr>
+        <w:t>, dans ce cas elle récupère le J</w:t>
+      </w:r>
+      <w:r>
+        <w:rPr>
+          <w:sz w:val="24"/>
+          <w:szCs w:val="24"/>
+        </w:rPr>
+        <w:t xml:space="preserve">son en ligne via le webservice, sinon elle le charge depuis les </w:t>
+      </w:r>
+      <w:r>
+        <w:rPr>
+          <w:sz w:val="24"/>
+          <w:szCs w:val="24"/>
+        </w:rPr>
+        <w:t>Assets</w:t>
+      </w:r>
+      <w:r>
+        <w:rPr>
+          <w:sz w:val="24"/>
+          <w:szCs w:val="24"/>
+        </w:rPr>
+        <w:t xml:space="preserve">. </w:t>
+      </w:r>
+    </w:p>
+    <w:p>
+      <w:pPr>
+        <w:ind w:firstLine="708"/>
+        <w:jc w:val="both"/>
+        <w:rPr>
+          <w:sz w:val="24"/>
+          <w:szCs w:val="24"/>
+        </w:rPr>
+      </w:pPr>
+      <w:r>
+        <w:rPr>
+          <w:sz w:val="24"/>
+          <w:szCs w:val="24"/>
+        </w:rPr>
+        <w:lastRenderedPageBreak/>
+        <w:t xml:space="preserve">J’ai été confronté à un bug bête, je testé le résultat de ma requête en l’affichant dans les logs d’éclipse, seulement la console n’affiche que 8700 caractères environ et le json à récupérer fait plus de 70 000. J’ai longtemps cherché pourquoi mon résultat était tronqué avant de comprendre cela. </w:t>
+      </w:r>
+    </w:p>
+    <w:p>
+      <w:pPr>
         <w:rPr>
           <w:b/>
           <w:sz w:val="28"/>
           <w:szCs w:val="28"/>
         </w:rPr>
-        <w:t>OffLine</w:t>
-      </w:r>
-      <w:proofErr w:type="spellEnd"/>
+      </w:pPr>
       <w:r>
         <w:rPr>
           <w:b/>
           <w:sz w:val="28"/>
           <w:szCs w:val="28"/>
         </w:rPr>
-        <w:t>)</w:t>
+        <w:t>Sauvegarde de la liste des restaurants</w:t>
       </w:r>
     </w:p>
     <w:p>
       <w:pPr>
         <w:ind w:firstLine="708"/>
         <w:jc w:val="both"/>
-      </w:pPr>
-      <w:r>
-        <w:t xml:space="preserve">Pour récupérer le JSON, j’ai utilisé la bibliothèque </w:t>
-      </w:r>
-      <w:r>
-        <w:t xml:space="preserve">une basique AsyncTask pour la connexion au serveur des </w:t>
-      </w:r>
-      <w:r>
-        <w:t>Léon</w:t>
-      </w:r>
-      <w:r>
-        <w:t xml:space="preserve"> de Bruxelles, puis j’ai </w:t>
-      </w:r>
-      <w:r>
-        <w:t xml:space="preserve">parsé le résultat en utilisant la </w:t>
-      </w:r>
-      <w:r>
-        <w:t>bibliothèque</w:t>
-      </w:r>
-      <w:r>
-        <w:t xml:space="preserve"> de </w:t>
-      </w:r>
-      <w:r>
-        <w:t>Google</w:t>
-      </w:r>
-      <w:r>
-        <w:t xml:space="preserve"> GSON.</w:t>
-      </w:r>
-    </w:p>
-    <w:p>
-      <w:pPr>
-        <w:ind w:firstLine="708"/>
-        <w:jc w:val="both"/>
-      </w:pPr>
-      <w:r>
-        <w:t xml:space="preserve">Pour gérer le mode Hors Ligne, une </w:t>
-      </w:r>
-      <w:r>
-        <w:t>version du json est intégrée dan</w:t>
-      </w:r>
-      <w:r>
-        <w:t>s</w:t>
-      </w:r>
-      <w:r>
-        <w:t xml:space="preserve"> </w:t>
-      </w:r>
-      <w:r>
-        <w:t xml:space="preserve">l’application par le biais des Assets, lors du chargement des restaurants,  l’application vérifie si le </w:t>
-      </w:r>
-      <w:proofErr w:type="spellStart"/>
-      <w:r>
-        <w:t>device</w:t>
-      </w:r>
-      <w:proofErr w:type="spellEnd"/>
-      <w:r>
-        <w:t xml:space="preserve"> est online</w:t>
-      </w:r>
-      <w:r>
-        <w:t>, dans ce cas elle récupère le J</w:t>
-      </w:r>
-      <w:r>
-        <w:t xml:space="preserve">son en ligne via le </w:t>
-      </w:r>
-      <w:proofErr w:type="spellStart"/>
-      <w:r>
-        <w:t>webservice</w:t>
-      </w:r>
-      <w:proofErr w:type="spellEnd"/>
-      <w:r>
-        <w:t xml:space="preserve">, sinon elle le charge depuis les </w:t>
-      </w:r>
-      <w:r>
-        <w:t>Assets</w:t>
-      </w:r>
-      <w:r>
-        <w:t xml:space="preserve">. </w:t>
-      </w:r>
-    </w:p>
-    <w:p>
-      <w:pPr>
-        <w:ind w:firstLine="708"/>
-        <w:jc w:val="both"/>
-      </w:pPr>
-      <w:r>
-        <w:t xml:space="preserve">J’ai été confronté à un bug bête, je testé le résultat de ma requête en l’affichant dans les logs d’éclipse, seulement la console n’affiche que 8700 caractères environ et le json à récupérer fait plus de 70 000. J’ai longtemps cherché pourquoi mon résultat était tronqué avant de comprendre cela. </w:t>
-      </w:r>
-    </w:p>
-    <w:p>
-      <w:pPr>
-        <w:ind w:firstLine="708"/>
-        <w:jc w:val="both"/>
-      </w:pPr>
+        <w:rPr>
+          <w:sz w:val="24"/>
+          <w:szCs w:val="24"/>
+        </w:rPr>
+      </w:pPr>
+      <w:r>
+        <w:rPr>
+          <w:sz w:val="24"/>
+          <w:szCs w:val="24"/>
+        </w:rPr>
+        <w:t>Pour la sauvegard</w:t>
+      </w:r>
+      <w:r>
+        <w:rPr>
+          <w:sz w:val="24"/>
+          <w:szCs w:val="24"/>
+        </w:rPr>
+        <w:t>e de la liste des restaurants, je n’ai pas jugé utilise de les sauvegarder en base de données (j’utilise ORM Lite dans mes applications). La liste des restaurants est sauvegarder dans une</w:t>
+      </w:r>
+      <w:r>
+        <w:rPr>
+          <w:sz w:val="24"/>
+          <w:szCs w:val="24"/>
+        </w:rPr>
+        <w:t xml:space="preserve"> constante</w:t>
+      </w:r>
+      <w:r>
+        <w:rPr>
+          <w:sz w:val="24"/>
+          <w:szCs w:val="24"/>
+        </w:rPr>
+        <w:t xml:space="preserve">, je ne suis pas sûr que ce soit une bonne pratiques mais j’ai trouvé cela plus évident et plus rapide en terme d’accès </w:t>
+      </w:r>
+      <w:r>
+        <w:rPr>
+          <w:sz w:val="24"/>
+          <w:szCs w:val="24"/>
+        </w:rPr>
+        <w:t>aux</w:t>
+      </w:r>
+      <w:r>
+        <w:rPr>
+          <w:sz w:val="24"/>
+          <w:szCs w:val="24"/>
+        </w:rPr>
+        <w:t xml:space="preserve"> données.</w:t>
+      </w:r>
     </w:p>
     <w:p>
       <w:pPr>
@@ -797,8 +1021,7 @@
           <w:sz w:val="28"/>
           <w:szCs w:val="28"/>
         </w:rPr>
-        <w:lastRenderedPageBreak/>
-        <w:t>Sauvegarde de la liste des restaurants</w:t>
+        <w:t>Restauration des States des fragments</w:t>
       </w:r>
     </w:p>
     <w:p>
@@ -815,30 +1038,44 @@
           <w:sz w:val="24"/>
           <w:szCs w:val="24"/>
         </w:rPr>
-        <w:t>Pour la sauvegard</w:t>
-      </w:r>
-      <w:r>
-        <w:rPr>
-          <w:sz w:val="24"/>
-          <w:szCs w:val="24"/>
-        </w:rPr>
-        <w:t xml:space="preserve">e de la liste des restaurants, je n’ai pas jugé utilise de les sauvegarder en base de données (j’utilise ORM Lite dans mes applications). La liste des restaurants est sauvegarder dans une constantes, je ne suis pas sûr que ce soit une bonne pratiques mais j’ai trouvé cela plus évident et plus rapide en terme d’accès </w:t>
-      </w:r>
-      <w:proofErr w:type="spellStart"/>
-      <w:r>
-        <w:rPr>
-          <w:sz w:val="24"/>
-          <w:szCs w:val="24"/>
-        </w:rPr>
-        <w:t>au</w:t>
-      </w:r>
-      <w:proofErr w:type="spellEnd"/>
-      <w:r>
-        <w:rPr>
-          <w:sz w:val="24"/>
-          <w:szCs w:val="24"/>
-        </w:rPr>
-        <w:t xml:space="preserve"> données.</w:t>
+        <w:t>Pour la restauration des données lors de la rotation, j’ai évidemment utilisé le « </w:t>
+      </w:r>
+      <w:r>
+        <w:rPr>
+          <w:i/>
+          <w:sz w:val="24"/>
+          <w:szCs w:val="24"/>
+        </w:rPr>
+        <w:t>savedInstanceStates</w:t>
+      </w:r>
+      <w:r>
+        <w:rPr>
+          <w:i/>
+          <w:sz w:val="24"/>
+          <w:szCs w:val="24"/>
+        </w:rPr>
+        <w:t> »</w:t>
+      </w:r>
+      <w:r>
+        <w:rPr>
+          <w:sz w:val="24"/>
+          <w:szCs w:val="24"/>
+        </w:rPr>
+        <w:t>. Je n’ai pas du eu de problème concernant celui-ci mais j’ai rencontré un problème concernant le « retour » sur ce fragment. Lorsqu’on sélection un restaurant dans la liste on arrive sur un fragment qui affiche les détails de ce restaurants, si on appuie sur la touche « Back » du téléphone on revient sur la liste des fragments mais celui-ci se remet à jour et fais donc patienter l’utilisateur. Impossible de sauvegarder l’état (ou alors je n’ai pas trouvé), j’ai donc du vérifier par le biais d’une constante si les restaurants avaient déjà été récupéré e</w:t>
+      </w:r>
+      <w:r>
+        <w:rPr>
+          <w:sz w:val="24"/>
+          <w:szCs w:val="24"/>
+        </w:rPr>
+        <w:t>t dans ce cas je ne re-télécharge la liste des restaurants mais l’affiche directement</w:t>
+      </w:r>
+      <w:r>
+        <w:rPr>
+          <w:sz w:val="24"/>
+          <w:szCs w:val="24"/>
+        </w:rPr>
+        <w:t>.</w:t>
       </w:r>
     </w:p>
     <w:p>
@@ -855,7 +1092,7 @@
           <w:sz w:val="28"/>
           <w:szCs w:val="28"/>
         </w:rPr>
-        <w:t>Restauration des States des fragments</w:t>
+        <w:t>Intégration de la Google Map v2</w:t>
       </w:r>
     </w:p>
     <w:p>
@@ -863,64 +1100,347 @@
         <w:ind w:firstLine="708"/>
         <w:jc w:val="both"/>
         <w:rPr>
-          <w:sz w:val="24"/>
-          <w:szCs w:val="24"/>
-        </w:rPr>
-      </w:pPr>
-      <w:r>
-        <w:rPr>
-          <w:sz w:val="24"/>
-          <w:szCs w:val="24"/>
-        </w:rPr>
-        <w:t>Pour la restauration des données lors de la rotation, j’ai évidemment utilisé le « </w:t>
-      </w:r>
-      <w:proofErr w:type="spellStart"/>
-      <w:r>
+          <w:noProof/>
+          <w:sz w:val="24"/>
+          <w:szCs w:val="24"/>
+          <w:lang w:eastAsia="fr-FR"/>
+        </w:rPr>
+      </w:pPr>
+      <w:r>
+        <w:rPr>
+          <w:sz w:val="24"/>
+          <w:szCs w:val="24"/>
+        </w:rPr>
+        <w:t>J’ai voulu intégrer une google map v2 mais je me suis confronté à un problème de fragment que je n’ai malheureusement pas eu le temps de résoudre. Le code en commentaire dans l’application fonctionne correctement (dans la méthode « updateDetailView » de la class « DetailFragment » et dans le xml « detail_view »). J’ai préféré mettre le code en commentaire afin d’avoir une version qui tourne à la fois sur tablette et sur Smartphone.</w:t>
+      </w:r>
+      <w:r>
+        <w:rPr>
+          <w:noProof/>
+          <w:sz w:val="24"/>
+          <w:szCs w:val="24"/>
+          <w:lang w:eastAsia="fr-FR"/>
+        </w:rPr>
+        <w:t xml:space="preserve"> </w:t>
+      </w:r>
+      <w:r>
+        <w:rPr>
+          <w:noProof/>
+          <w:sz w:val="24"/>
+          <w:szCs w:val="24"/>
+          <w:lang w:eastAsia="fr-FR"/>
+        </w:rPr>
+        <w:t>Voir les rendu en bas du document.</w:t>
+      </w:r>
+      <w:bookmarkStart w:id="0" w:name="_GoBack"/>
+      <w:bookmarkEnd w:id="0"/>
+    </w:p>
+    <w:p>
+      <w:pPr>
+        <w:rPr>
+          <w:noProof/>
+          <w:sz w:val="24"/>
+          <w:szCs w:val="24"/>
+          <w:lang w:eastAsia="fr-FR"/>
+        </w:rPr>
+      </w:pPr>
+      <w:r>
+        <w:rPr>
+          <w:noProof/>
+          <w:sz w:val="24"/>
+          <w:szCs w:val="24"/>
+          <w:lang w:eastAsia="fr-FR"/>
+        </w:rPr>
+        <w:lastRenderedPageBreak/>
+        <w:drawing>
+          <wp:anchor distT="0" distB="0" distL="114300" distR="114300" simplePos="0" relativeHeight="251659264" behindDoc="0" locked="0" layoutInCell="1" allowOverlap="1" wp14:anchorId="17F82E69" wp14:editId="271930DD">
+            <wp:simplePos x="0" y="0"/>
+            <wp:positionH relativeFrom="column">
+              <wp:posOffset>-113665</wp:posOffset>
+            </wp:positionH>
+            <wp:positionV relativeFrom="paragraph">
+              <wp:posOffset>-421640</wp:posOffset>
+            </wp:positionV>
+            <wp:extent cx="6023610" cy="3763645"/>
+            <wp:effectExtent l="0" t="0" r="0" b="8255"/>
+            <wp:wrapSquare wrapText="bothSides"/>
+            <wp:docPr id="4" name="Image 4" descr="D:\Utilisateurs\A577163\Dropbox\Screenshot_2014-07-27-22-47-21.png"/>
+            <wp:cNvGraphicFramePr>
+              <a:graphicFrameLocks xmlns:a="http://schemas.openxmlformats.org/drawingml/2006/main" noChangeAspect="1"/>
+            </wp:cNvGraphicFramePr>
+            <a:graphic xmlns:a="http://schemas.openxmlformats.org/drawingml/2006/main">
+              <a:graphicData uri="http://schemas.openxmlformats.org/drawingml/2006/picture">
+                <pic:pic xmlns:pic="http://schemas.openxmlformats.org/drawingml/2006/picture">
+                  <pic:nvPicPr>
+                    <pic:cNvPr id="0" name="Picture 3" descr="D:\Utilisateurs\A577163\Dropbox\Screenshot_2014-07-27-22-47-21.png"/>
+                    <pic:cNvPicPr>
+                      <a:picLocks noChangeAspect="1" noChangeArrowheads="1"/>
+                    </pic:cNvPicPr>
+                  </pic:nvPicPr>
+                  <pic:blipFill>
+                    <a:blip r:embed="rId7">
+                      <a:extLst>
+                        <a:ext uri="{28A0092B-C50C-407E-A947-70E740481C1C}">
+                          <a14:useLocalDpi xmlns:a14="http://schemas.microsoft.com/office/drawing/2010/main" val="0"/>
+                        </a:ext>
+                      </a:extLst>
+                    </a:blip>
+                    <a:srcRect/>
+                    <a:stretch>
+                      <a:fillRect/>
+                    </a:stretch>
+                  </pic:blipFill>
+                  <pic:spPr bwMode="auto">
+                    <a:xfrm>
+                      <a:off x="0" y="0"/>
+                      <a:ext cx="6023610" cy="3763645"/>
+                    </a:xfrm>
+                    <a:prstGeom prst="rect">
+                      <a:avLst/>
+                    </a:prstGeom>
+                    <a:noFill/>
+                    <a:ln>
+                      <a:noFill/>
+                    </a:ln>
+                  </pic:spPr>
+                </pic:pic>
+              </a:graphicData>
+            </a:graphic>
+            <wp14:sizeRelH relativeFrom="page">
+              <wp14:pctWidth>0</wp14:pctWidth>
+            </wp14:sizeRelH>
+            <wp14:sizeRelV relativeFrom="page">
+              <wp14:pctHeight>0</wp14:pctHeight>
+            </wp14:sizeRelV>
+          </wp:anchor>
+        </w:drawing>
+      </w:r>
+    </w:p>
+    <w:p>
+      <w:pPr>
+        <w:ind w:firstLine="708"/>
+        <w:jc w:val="center"/>
         <w:rPr>
           <w:i/>
-          <w:sz w:val="24"/>
-          <w:szCs w:val="24"/>
-        </w:rPr>
-        <w:t>savedInstanceStates</w:t>
-      </w:r>
-      <w:proofErr w:type="spellEnd"/>
+          <w:noProof/>
+          <w:sz w:val="24"/>
+          <w:szCs w:val="24"/>
+          <w:lang w:eastAsia="fr-FR"/>
+        </w:rPr>
+      </w:pPr>
       <w:r>
         <w:rPr>
           <w:i/>
-          <w:sz w:val="24"/>
-          <w:szCs w:val="24"/>
-        </w:rPr>
-        <w:t> »</w:t>
-      </w:r>
-      <w:r>
-        <w:rPr>
-          <w:sz w:val="24"/>
-          <w:szCs w:val="24"/>
-        </w:rPr>
-        <w:t xml:space="preserve">. Je n’ai pas du eu de problème concernant celui-ci mais j’ai rencontré un problème concernant le « retour » sur ce fragment. Lorsqu’on sélection un restaurant dans la liste on arrive sur un fragment qui affiche les détails de ce restaurants, si on appuie sur la touche « Back » du téléphone on revient sur la liste des fragments mais celui-ci se remet à jour et fais donc patienter l’utilisateur. Impossible de sauvegarder l’état (ou alors je n’ai pas trouvé), j’ai donc du vérifier par le biais d’une constante si les restaurants avaient déjà été récupéré et dans ce cas je ne </w:t>
-      </w:r>
-      <w:proofErr w:type="spellStart"/>
-      <w:r>
-        <w:rPr>
-          <w:sz w:val="24"/>
-          <w:szCs w:val="24"/>
-        </w:rPr>
-        <w:t>retéléchargé</w:t>
-      </w:r>
-      <w:proofErr w:type="spellEnd"/>
-      <w:r>
-        <w:rPr>
-          <w:sz w:val="24"/>
-          <w:szCs w:val="24"/>
-        </w:rPr>
-        <w:t xml:space="preserve"> pas mais affiché la liste des restaurants.</w:t>
-      </w:r>
-    </w:p>
-    <w:p>
-      <w:pPr>
-        <w:pStyle w:val="Paragraphedeliste"/>
-      </w:pPr>
-    </w:p>
+          <w:noProof/>
+          <w:sz w:val="24"/>
+          <w:szCs w:val="24"/>
+          <w:lang w:eastAsia="fr-FR"/>
+        </w:rPr>
+        <w:t>Rendu sur tablette</w:t>
+      </w:r>
+    </w:p>
+    <w:p>
+      <w:pPr>
+        <w:ind w:firstLine="708"/>
+        <w:jc w:val="both"/>
+        <w:rPr>
+          <w:noProof/>
+          <w:sz w:val="24"/>
+          <w:szCs w:val="24"/>
+          <w:lang w:eastAsia="fr-FR"/>
+        </w:rPr>
+      </w:pPr>
+      <w:r>
+        <w:rPr>
+          <w:noProof/>
+          <w:sz w:val="24"/>
+          <w:szCs w:val="24"/>
+          <w:lang w:eastAsia="fr-FR"/>
+        </w:rPr>
+        <w:drawing>
+          <wp:anchor distT="0" distB="0" distL="114300" distR="114300" simplePos="0" relativeHeight="251660288" behindDoc="0" locked="0" layoutInCell="1" allowOverlap="1" wp14:anchorId="12BBF743" wp14:editId="500974C5">
+            <wp:simplePos x="0" y="0"/>
+            <wp:positionH relativeFrom="column">
+              <wp:posOffset>92075</wp:posOffset>
+            </wp:positionH>
+            <wp:positionV relativeFrom="paragraph">
+              <wp:posOffset>148590</wp:posOffset>
+            </wp:positionV>
+            <wp:extent cx="2655570" cy="4422140"/>
+            <wp:effectExtent l="0" t="0" r="0" b="0"/>
+            <wp:wrapSquare wrapText="bothSides"/>
+            <wp:docPr id="5" name="Image 5" descr="D:\Utilisateurs\A577163\Dropbox\Screenshot_2014-07-27-22-10-07.png"/>
+            <wp:cNvGraphicFramePr>
+              <a:graphicFrameLocks xmlns:a="http://schemas.openxmlformats.org/drawingml/2006/main" noChangeAspect="1"/>
+            </wp:cNvGraphicFramePr>
+            <a:graphic xmlns:a="http://schemas.openxmlformats.org/drawingml/2006/main">
+              <a:graphicData uri="http://schemas.openxmlformats.org/drawingml/2006/picture">
+                <pic:pic xmlns:pic="http://schemas.openxmlformats.org/drawingml/2006/picture">
+                  <pic:nvPicPr>
+                    <pic:cNvPr id="0" name="Picture 4" descr="D:\Utilisateurs\A577163\Dropbox\Screenshot_2014-07-27-22-10-07.png"/>
+                    <pic:cNvPicPr>
+                      <a:picLocks noChangeAspect="1" noChangeArrowheads="1"/>
+                    </pic:cNvPicPr>
+                  </pic:nvPicPr>
+                  <pic:blipFill>
+                    <a:blip r:embed="rId8" cstate="print">
+                      <a:extLst>
+                        <a:ext uri="{28A0092B-C50C-407E-A947-70E740481C1C}">
+                          <a14:useLocalDpi xmlns:a14="http://schemas.microsoft.com/office/drawing/2010/main" val="0"/>
+                        </a:ext>
+                      </a:extLst>
+                    </a:blip>
+                    <a:srcRect/>
+                    <a:stretch>
+                      <a:fillRect/>
+                    </a:stretch>
+                  </pic:blipFill>
+                  <pic:spPr bwMode="auto">
+                    <a:xfrm>
+                      <a:off x="0" y="0"/>
+                      <a:ext cx="2655570" cy="4422140"/>
+                    </a:xfrm>
+                    <a:prstGeom prst="rect">
+                      <a:avLst/>
+                    </a:prstGeom>
+                    <a:noFill/>
+                    <a:ln>
+                      <a:noFill/>
+                    </a:ln>
+                  </pic:spPr>
+                </pic:pic>
+              </a:graphicData>
+            </a:graphic>
+            <wp14:sizeRelH relativeFrom="page">
+              <wp14:pctWidth>0</wp14:pctWidth>
+            </wp14:sizeRelH>
+            <wp14:sizeRelV relativeFrom="page">
+              <wp14:pctHeight>0</wp14:pctHeight>
+            </wp14:sizeRelV>
+          </wp:anchor>
+        </w:drawing>
+      </w:r>
+    </w:p>
+    <w:p>
+      <w:pPr>
+        <w:ind w:firstLine="708"/>
+        <w:jc w:val="both"/>
+        <w:rPr>
+          <w:noProof/>
+          <w:sz w:val="24"/>
+          <w:szCs w:val="24"/>
+          <w:lang w:eastAsia="fr-FR"/>
+        </w:rPr>
+      </w:pPr>
+    </w:p>
+    <w:p>
+      <w:pPr>
+        <w:ind w:firstLine="708"/>
+        <w:jc w:val="both"/>
+        <w:rPr>
+          <w:noProof/>
+          <w:sz w:val="24"/>
+          <w:szCs w:val="24"/>
+          <w:lang w:eastAsia="fr-FR"/>
+        </w:rPr>
+      </w:pPr>
+    </w:p>
+    <w:p>
+      <w:pPr>
+        <w:ind w:firstLine="708"/>
+        <w:jc w:val="both"/>
+        <w:rPr>
+          <w:i/>
+          <w:noProof/>
+          <w:sz w:val="24"/>
+          <w:szCs w:val="24"/>
+          <w:lang w:eastAsia="fr-FR"/>
+        </w:rPr>
+      </w:pPr>
+    </w:p>
+    <w:p>
+      <w:pPr>
+        <w:ind w:firstLine="708"/>
+        <w:jc w:val="both"/>
+        <w:rPr>
+          <w:i/>
+          <w:noProof/>
+          <w:sz w:val="24"/>
+          <w:szCs w:val="24"/>
+          <w:lang w:eastAsia="fr-FR"/>
+        </w:rPr>
+      </w:pPr>
+    </w:p>
+    <w:p>
+      <w:pPr>
+        <w:ind w:firstLine="708"/>
+        <w:jc w:val="both"/>
+        <w:rPr>
+          <w:i/>
+          <w:noProof/>
+          <w:sz w:val="24"/>
+          <w:szCs w:val="24"/>
+          <w:lang w:eastAsia="fr-FR"/>
+        </w:rPr>
+      </w:pPr>
+    </w:p>
+    <w:p>
+      <w:pPr>
+        <w:ind w:firstLine="708"/>
+        <w:jc w:val="both"/>
+        <w:rPr>
+          <w:i/>
+          <w:noProof/>
+          <w:sz w:val="24"/>
+          <w:szCs w:val="24"/>
+          <w:lang w:eastAsia="fr-FR"/>
+        </w:rPr>
+      </w:pPr>
+      <w:r>
+        <w:rPr>
+          <w:i/>
+          <w:noProof/>
+          <w:sz w:val="24"/>
+          <w:szCs w:val="24"/>
+          <w:lang w:eastAsia="fr-FR"/>
+        </w:rPr>
+        <w:t>Rendu sur Smartphone</w:t>
+      </w:r>
+    </w:p>
+    <w:p>
+      <w:pPr>
+        <w:ind w:firstLine="708"/>
+        <w:jc w:val="both"/>
+        <w:rPr>
+          <w:noProof/>
+          <w:sz w:val="24"/>
+          <w:szCs w:val="24"/>
+          <w:lang w:eastAsia="fr-FR"/>
+        </w:rPr>
+      </w:pPr>
+    </w:p>
+    <w:p>
+      <w:pPr>
+        <w:ind w:firstLine="708"/>
+        <w:jc w:val="both"/>
+        <w:rPr>
+          <w:noProof/>
+          <w:sz w:val="24"/>
+          <w:szCs w:val="24"/>
+          <w:lang w:eastAsia="fr-FR"/>
+        </w:rPr>
+      </w:pPr>
+    </w:p>
+    <w:p>
+      <w:pPr>
+        <w:ind w:firstLine="708"/>
+        <w:jc w:val="both"/>
+        <w:rPr>
+          <w:sz w:val="24"/>
+          <w:szCs w:val="24"/>
+        </w:rPr>
+      </w:pPr>
+    </w:p>
+    <w:p/>
     <w:sectPr>
       <w:pgSz w:w="11906" w:h="16838"/>
       <w:pgMar w:top="1417" w:right="1417" w:bottom="1417" w:left="1417" w:header="708" w:footer="708" w:gutter="0"/>

</xml_diff>